<commit_message>
add rdbms new data from lab/drive
</commit_message>
<xml_diff>
--- a/Sem-1/RDBMS Theory/Unit-2/Assignment Questions.docx
+++ b/Sem-1/RDBMS Theory/Unit-2/Assignment Questions.docx
@@ -155,8 +155,6 @@
         <w:tab/>
         <w:t>[2]</w:t>
       </w:r>
-      <w:bookmarkStart w:id="0" w:name="_GoBack"/>
-      <w:bookmarkEnd w:id="0"/>
     </w:p>
     <w:p>
       <w:pPr>
@@ -190,7 +188,12 @@
       </w:r>
       <w:proofErr w:type="gramEnd"/>
       <w:r>
-        <w:t xml:space="preserve"> (many to many)</w:t>
+        <w:t xml:space="preserve"> (many to m</w:t>
+      </w:r>
+      <w:bookmarkStart w:id="0" w:name="_GoBack"/>
+      <w:bookmarkEnd w:id="0"/>
+      <w:r>
+        <w:t>any)</w:t>
       </w:r>
       <w:r>
         <w:t xml:space="preserve"> relationship into a relational model ?</w:t>

</xml_diff>